<commit_message>
Make game beautiful ! END
Make game beautiful ! END
</commit_message>
<xml_diff>
--- a/Refactoring documentation.docx
+++ b/Refactoring documentation.docx
@@ -14,24 +14,194 @@
         <w:t xml:space="preserve">Refactoring documentation for </w:t>
       </w:r>
       <w:r>
-        <w:t>“</w:t>
-      </w:r>
-      <w:r>
-        <w:t>Poker</w:t>
-      </w:r>
-      <w:r>
-        <w:t xml:space="preserve">” </w:t>
-      </w:r>
-      <w:r>
-        <w:t>b</w:t>
+        <w:t xml:space="preserve">“Poker” </w:t>
+      </w:r>
+      <w:r>
+        <w:t>by team “Breadfruit”</w:t>
+      </w:r>
+    </w:p>
+    <w:p/>
+    <w:p/>
+    <w:p/>
+    <w:p>
+      <w:r>
+        <w:rPr>
+          <w:noProof/>
+        </w:rPr>
+        <w:drawing>
+          <wp:anchor distT="0" distB="0" distL="114300" distR="114300" simplePos="0" relativeHeight="251659264" behindDoc="1" locked="0" layoutInCell="1" allowOverlap="1" wp14:anchorId="25B64FAE" wp14:editId="5E1B9EB3">
+            <wp:simplePos x="0" y="0"/>
+            <wp:positionH relativeFrom="column">
+              <wp:posOffset>518160</wp:posOffset>
+            </wp:positionH>
+            <wp:positionV relativeFrom="page">
+              <wp:posOffset>2644140</wp:posOffset>
+            </wp:positionV>
+            <wp:extent cx="2121535" cy="3081020"/>
+            <wp:effectExtent l="0" t="0" r="0" b="5080"/>
+            <wp:wrapNone/>
+            <wp:docPr id="7" name="Picture 7"/>
+            <wp:cNvGraphicFramePr>
+              <a:graphicFrameLocks xmlns:a="http://schemas.openxmlformats.org/drawingml/2006/main" noChangeAspect="1"/>
+            </wp:cNvGraphicFramePr>
+            <a:graphic xmlns:a="http://schemas.openxmlformats.org/drawingml/2006/main">
+              <a:graphicData uri="http://schemas.openxmlformats.org/drawingml/2006/picture">
+                <pic:pic xmlns:pic="http://schemas.openxmlformats.org/drawingml/2006/picture">
+                  <pic:nvPicPr>
+                    <pic:cNvPr id="7" name="12-of_spades.png"/>
+                    <pic:cNvPicPr/>
+                  </pic:nvPicPr>
+                  <pic:blipFill>
+                    <a:blip r:embed="rId5">
+                      <a:extLst>
+                        <a:ext uri="{28A0092B-C50C-407E-A947-70E740481C1C}">
+                          <a14:useLocalDpi xmlns:a14="http://schemas.microsoft.com/office/drawing/2010/main" val="0"/>
+                        </a:ext>
+                      </a:extLst>
+                    </a:blip>
+                    <a:stretch>
+                      <a:fillRect/>
+                    </a:stretch>
+                  </pic:blipFill>
+                  <pic:spPr>
+                    <a:xfrm>
+                      <a:off x="0" y="0"/>
+                      <a:ext cx="2121535" cy="3081020"/>
+                    </a:xfrm>
+                    <a:prstGeom prst="rect">
+                      <a:avLst/>
+                    </a:prstGeom>
+                  </pic:spPr>
+                </pic:pic>
+              </a:graphicData>
+            </a:graphic>
+          </wp:anchor>
+        </w:drawing>
+      </w:r>
+    </w:p>
+    <w:p/>
+    <w:p>
+      <w:r>
+        <w:rPr>
+          <w:noProof/>
+        </w:rPr>
+        <w:drawing>
+          <wp:anchor distT="0" distB="0" distL="114300" distR="114300" simplePos="0" relativeHeight="251661312" behindDoc="1" locked="0" layoutInCell="1" allowOverlap="1" wp14:anchorId="2C5299B6" wp14:editId="77DF96C2">
+            <wp:simplePos x="0" y="0"/>
+            <wp:positionH relativeFrom="column">
+              <wp:posOffset>3337560</wp:posOffset>
+            </wp:positionH>
+            <wp:positionV relativeFrom="page">
+              <wp:posOffset>3215640</wp:posOffset>
+            </wp:positionV>
+            <wp:extent cx="2121535" cy="3081020"/>
+            <wp:effectExtent l="0" t="0" r="0" b="5080"/>
+            <wp:wrapNone/>
+            <wp:docPr id="10" name="Picture 10"/>
+            <wp:cNvGraphicFramePr>
+              <a:graphicFrameLocks xmlns:a="http://schemas.openxmlformats.org/drawingml/2006/main" noChangeAspect="1"/>
+            </wp:cNvGraphicFramePr>
+            <a:graphic xmlns:a="http://schemas.openxmlformats.org/drawingml/2006/main">
+              <a:graphicData uri="http://schemas.openxmlformats.org/drawingml/2006/picture">
+                <pic:pic xmlns:pic="http://schemas.openxmlformats.org/drawingml/2006/picture">
+                  <pic:nvPicPr>
+                    <pic:cNvPr id="10" name="11-of_hearts.png"/>
+                    <pic:cNvPicPr/>
+                  </pic:nvPicPr>
+                  <pic:blipFill>
+                    <a:blip r:embed="rId6">
+                      <a:extLst>
+                        <a:ext uri="{28A0092B-C50C-407E-A947-70E740481C1C}">
+                          <a14:useLocalDpi xmlns:a14="http://schemas.microsoft.com/office/drawing/2010/main" val="0"/>
+                        </a:ext>
+                      </a:extLst>
+                    </a:blip>
+                    <a:stretch>
+                      <a:fillRect/>
+                    </a:stretch>
+                  </pic:blipFill>
+                  <pic:spPr>
+                    <a:xfrm>
+                      <a:off x="0" y="0"/>
+                      <a:ext cx="2121535" cy="3081020"/>
+                    </a:xfrm>
+                    <a:prstGeom prst="rect">
+                      <a:avLst/>
+                    </a:prstGeom>
+                  </pic:spPr>
+                </pic:pic>
+              </a:graphicData>
+            </a:graphic>
+          </wp:anchor>
+        </w:drawing>
+      </w:r>
+    </w:p>
+    <w:p/>
+    <w:p/>
+    <w:p/>
+    <w:p/>
+    <w:p/>
+    <w:p/>
+    <w:p/>
+    <w:p/>
+    <w:p>
+      <w:r>
+        <w:rPr>
+          <w:noProof/>
+        </w:rPr>
+        <w:drawing>
+          <wp:anchor distT="0" distB="0" distL="114300" distR="114300" simplePos="0" relativeHeight="251662336" behindDoc="0" locked="0" layoutInCell="1" allowOverlap="1" wp14:anchorId="1C4878A0" wp14:editId="23485AA8">
+            <wp:simplePos x="0" y="0"/>
+            <wp:positionH relativeFrom="column">
+              <wp:posOffset>1043940</wp:posOffset>
+            </wp:positionH>
+            <wp:positionV relativeFrom="margin">
+              <wp:align>bottom</wp:align>
+            </wp:positionV>
+            <wp:extent cx="2121535" cy="3081020"/>
+            <wp:effectExtent l="0" t="0" r="0" b="5080"/>
+            <wp:wrapTopAndBottom/>
+            <wp:docPr id="11" name="Picture 11"/>
+            <wp:cNvGraphicFramePr>
+              <a:graphicFrameLocks xmlns:a="http://schemas.openxmlformats.org/drawingml/2006/main" noChangeAspect="1"/>
+            </wp:cNvGraphicFramePr>
+            <a:graphic xmlns:a="http://schemas.openxmlformats.org/drawingml/2006/main">
+              <a:graphicData uri="http://schemas.openxmlformats.org/drawingml/2006/picture">
+                <pic:pic xmlns:pic="http://schemas.openxmlformats.org/drawingml/2006/picture">
+                  <pic:nvPicPr>
+                    <pic:cNvPr id="11" name="13-of_clubs.png"/>
+                    <pic:cNvPicPr/>
+                  </pic:nvPicPr>
+                  <pic:blipFill>
+                    <a:blip r:embed="rId7">
+                      <a:extLst>
+                        <a:ext uri="{28A0092B-C50C-407E-A947-70E740481C1C}">
+                          <a14:useLocalDpi xmlns:a14="http://schemas.microsoft.com/office/drawing/2010/main" val="0"/>
+                        </a:ext>
+                      </a:extLst>
+                    </a:blip>
+                    <a:stretch>
+                      <a:fillRect/>
+                    </a:stretch>
+                  </pic:blipFill>
+                  <pic:spPr>
+                    <a:xfrm>
+                      <a:off x="0" y="0"/>
+                      <a:ext cx="2121535" cy="3081020"/>
+                    </a:xfrm>
+                    <a:prstGeom prst="rect">
+                      <a:avLst/>
+                    </a:prstGeom>
+                  </pic:spPr>
+                </pic:pic>
+              </a:graphicData>
+            </a:graphic>
+          </wp:anchor>
+        </w:drawing>
       </w:r>
       <w:bookmarkStart w:id="0" w:name="_GoBack"/>
       <w:bookmarkEnd w:id="0"/>
-      <w:r>
-        <w:t>y team “Breadfruit”</w:t>
-      </w:r>
-    </w:p>
-    <w:p/>
+    </w:p>
     <w:p>
       <w:pPr>
         <w:pStyle w:val="ListParagraph"/>
@@ -41,6 +211,7 @@
         </w:numPr>
       </w:pPr>
       <w:r>
+        <w:lastRenderedPageBreak/>
         <w:t>Redesigned the project structure:</w:t>
       </w:r>
     </w:p>
@@ -502,6 +673,14 @@
       <w:pPr>
         <w:pStyle w:val="ListParagraph"/>
         <w:ind w:left="0"/>
+      </w:pPr>
+    </w:p>
+    <w:p>
+      <w:pPr>
+        <w:ind w:left="1080"/>
+        <w:rPr>
+          <w:noProof/>
+        </w:rPr>
       </w:pPr>
     </w:p>
     <w:p>
@@ -511,6 +690,38 @@
           <w:lang w:val="bg-BG"/>
         </w:rPr>
       </w:pPr>
+    </w:p>
+    <w:p>
+      <w:pPr>
+        <w:ind w:left="1080"/>
+        <w:rPr>
+          <w:lang w:val="bg-BG"/>
+        </w:rPr>
+      </w:pPr>
+    </w:p>
+    <w:p>
+      <w:pPr>
+        <w:ind w:left="1080"/>
+        <w:rPr>
+          <w:lang w:val="bg-BG"/>
+        </w:rPr>
+      </w:pPr>
+    </w:p>
+    <w:p>
+      <w:pPr>
+        <w:ind w:left="1080"/>
+        <w:rPr>
+          <w:lang w:val="bg-BG"/>
+        </w:rPr>
+      </w:pPr>
+    </w:p>
+    <w:p>
+      <w:pPr>
+        <w:ind w:left="1080"/>
+      </w:pPr>
+      <w:r>
+        <w:t xml:space="preserve">                                           </w:t>
+      </w:r>
     </w:p>
     <w:sectPr>
       <w:pgSz w:w="12240" w:h="15840"/>

</xml_diff>